<commit_message>
Add VM PowerOn / PowerOff and get IP address
</commit_message>
<xml_diff>
--- a/TP - Projet .Net.docx
+++ b/TP - Projet .Net.docx
@@ -107,7 +107,7 @@
           <w:r>
             <w:fldChar w:fldCharType="separate"/>
           </w:r>
-          <w:hyperlink w:anchor="_Toc127359759" w:history="1">
+          <w:hyperlink w:anchor="_Toc127368723" w:history="1">
             <w:r>
               <w:rPr>
                 <w:rStyle w:val="Lienhypertexte"/>
@@ -149,7 +149,7 @@
                 <w:noProof/>
                 <w:webHidden/>
               </w:rPr>
-              <w:instrText xml:space="preserve"> PAGEREF _Toc127359759 \h </w:instrText>
+              <w:instrText xml:space="preserve"> PAGEREF _Toc127368723 \h </w:instrText>
             </w:r>
             <w:r>
               <w:rPr>
@@ -193,7 +193,7 @@
               <w:lang w:eastAsia="fr-FR"/>
             </w:rPr>
           </w:pPr>
-          <w:hyperlink w:anchor="_Toc127359760" w:history="1">
+          <w:hyperlink w:anchor="_Toc127368724" w:history="1">
             <w:r>
               <w:rPr>
                 <w:rStyle w:val="Lienhypertexte"/>
@@ -235,7 +235,7 @@
                 <w:noProof/>
                 <w:webHidden/>
               </w:rPr>
-              <w:instrText xml:space="preserve"> PAGEREF _Toc127359760 \h </w:instrText>
+              <w:instrText xml:space="preserve"> PAGEREF _Toc127368724 \h </w:instrText>
             </w:r>
             <w:r>
               <w:rPr>
@@ -279,7 +279,7 @@
               <w:lang w:eastAsia="fr-FR"/>
             </w:rPr>
           </w:pPr>
-          <w:hyperlink w:anchor="_Toc127359761" w:history="1">
+          <w:hyperlink w:anchor="_Toc127368725" w:history="1">
             <w:r>
               <w:rPr>
                 <w:rStyle w:val="Lienhypertexte"/>
@@ -300,7 +300,7 @@
                 <w:rStyle w:val="Lienhypertexte"/>
                 <w:noProof/>
               </w:rPr>
-              <w:t>Création du modèle « VirtualM »</w:t>
+              <w:t>Connexion de Visual Studio à Azure</w:t>
             </w:r>
             <w:r>
               <w:rPr>
@@ -321,7 +321,7 @@
                 <w:noProof/>
                 <w:webHidden/>
               </w:rPr>
-              <w:instrText xml:space="preserve"> PAGEREF _Toc127359761 \h </w:instrText>
+              <w:instrText xml:space="preserve"> PAGEREF _Toc127368725 \h </w:instrText>
             </w:r>
             <w:r>
               <w:rPr>
@@ -365,13 +365,99 @@
               <w:lang w:eastAsia="fr-FR"/>
             </w:rPr>
           </w:pPr>
-          <w:hyperlink w:anchor="_Toc127359762" w:history="1">
+          <w:hyperlink w:anchor="_Toc127368726" w:history="1">
             <w:r>
               <w:rPr>
                 <w:rStyle w:val="Lienhypertexte"/>
                 <w:noProof/>
               </w:rPr>
               <w:t>4.</w:t>
+            </w:r>
+            <w:r>
+              <w:rPr>
+                <w:rFonts w:eastAsiaTheme="minorEastAsia"/>
+                <w:noProof/>
+                <w:lang w:eastAsia="fr-FR"/>
+              </w:rPr>
+              <w:tab/>
+            </w:r>
+            <w:r>
+              <w:rPr>
+                <w:rStyle w:val="Lienhypertexte"/>
+                <w:noProof/>
+              </w:rPr>
+              <w:t>Création du modèle « VirtualM »</w:t>
+            </w:r>
+            <w:r>
+              <w:rPr>
+                <w:noProof/>
+                <w:webHidden/>
+              </w:rPr>
+              <w:tab/>
+            </w:r>
+            <w:r>
+              <w:rPr>
+                <w:noProof/>
+                <w:webHidden/>
+              </w:rPr>
+              <w:fldChar w:fldCharType="begin"/>
+            </w:r>
+            <w:r>
+              <w:rPr>
+                <w:noProof/>
+                <w:webHidden/>
+              </w:rPr>
+              <w:instrText xml:space="preserve"> PAGEREF _Toc127368726 \h </w:instrText>
+            </w:r>
+            <w:r>
+              <w:rPr>
+                <w:noProof/>
+                <w:webHidden/>
+              </w:rPr>
+            </w:r>
+            <w:r>
+              <w:rPr>
+                <w:noProof/>
+                <w:webHidden/>
+              </w:rPr>
+              <w:fldChar w:fldCharType="separate"/>
+            </w:r>
+            <w:r>
+              <w:rPr>
+                <w:noProof/>
+                <w:webHidden/>
+              </w:rPr>
+              <w:t>8</w:t>
+            </w:r>
+            <w:r>
+              <w:rPr>
+                <w:noProof/>
+                <w:webHidden/>
+              </w:rPr>
+              <w:fldChar w:fldCharType="end"/>
+            </w:r>
+          </w:hyperlink>
+        </w:p>
+        <w:p>
+          <w:pPr>
+            <w:pStyle w:val="TM1"/>
+            <w:tabs>
+              <w:tab w:val="left" w:pos="440"/>
+              <w:tab w:val="right" w:leader="dot" w:pos="9736"/>
+            </w:tabs>
+            <w:rPr>
+              <w:rFonts w:eastAsiaTheme="minorEastAsia"/>
+              <w:noProof/>
+              <w:lang w:eastAsia="fr-FR"/>
+            </w:rPr>
+          </w:pPr>
+          <w:hyperlink w:anchor="_Toc127368727" w:history="1">
+            <w:r>
+              <w:rPr>
+                <w:rStyle w:val="Lienhypertexte"/>
+                <w:noProof/>
+              </w:rPr>
+              <w:t>5.</w:t>
             </w:r>
             <w:r>
               <w:rPr>
@@ -407,93 +493,7 @@
                 <w:noProof/>
                 <w:webHidden/>
               </w:rPr>
-              <w:instrText xml:space="preserve"> PAGEREF _Toc127359762 \h </w:instrText>
-            </w:r>
-            <w:r>
-              <w:rPr>
-                <w:noProof/>
-                <w:webHidden/>
-              </w:rPr>
-            </w:r>
-            <w:r>
-              <w:rPr>
-                <w:noProof/>
-                <w:webHidden/>
-              </w:rPr>
-              <w:fldChar w:fldCharType="separate"/>
-            </w:r>
-            <w:r>
-              <w:rPr>
-                <w:noProof/>
-                <w:webHidden/>
-              </w:rPr>
-              <w:t>9</w:t>
-            </w:r>
-            <w:r>
-              <w:rPr>
-                <w:noProof/>
-                <w:webHidden/>
-              </w:rPr>
-              <w:fldChar w:fldCharType="end"/>
-            </w:r>
-          </w:hyperlink>
-        </w:p>
-        <w:p>
-          <w:pPr>
-            <w:pStyle w:val="TM1"/>
-            <w:tabs>
-              <w:tab w:val="left" w:pos="440"/>
-              <w:tab w:val="right" w:leader="dot" w:pos="9736"/>
-            </w:tabs>
-            <w:rPr>
-              <w:rFonts w:eastAsiaTheme="minorEastAsia"/>
-              <w:noProof/>
-              <w:lang w:eastAsia="fr-FR"/>
-            </w:rPr>
-          </w:pPr>
-          <w:hyperlink w:anchor="_Toc127359763" w:history="1">
-            <w:r>
-              <w:rPr>
-                <w:rStyle w:val="Lienhypertexte"/>
-                <w:noProof/>
-              </w:rPr>
-              <w:t>5.</w:t>
-            </w:r>
-            <w:r>
-              <w:rPr>
-                <w:rFonts w:eastAsiaTheme="minorEastAsia"/>
-                <w:noProof/>
-                <w:lang w:eastAsia="fr-FR"/>
-              </w:rPr>
-              <w:tab/>
-            </w:r>
-            <w:r>
-              <w:rPr>
-                <w:rStyle w:val="Lienhypertexte"/>
-                <w:noProof/>
-              </w:rPr>
-              <w:t>Mise à jour de la base de données</w:t>
-            </w:r>
-            <w:r>
-              <w:rPr>
-                <w:noProof/>
-                <w:webHidden/>
-              </w:rPr>
-              <w:tab/>
-            </w:r>
-            <w:r>
-              <w:rPr>
-                <w:noProof/>
-                <w:webHidden/>
-              </w:rPr>
-              <w:fldChar w:fldCharType="begin"/>
-            </w:r>
-            <w:r>
-              <w:rPr>
-                <w:noProof/>
-                <w:webHidden/>
-              </w:rPr>
-              <w:instrText xml:space="preserve"> PAGEREF _Toc127359763 \h </w:instrText>
+              <w:instrText xml:space="preserve"> PAGEREF _Toc127368727 \h </w:instrText>
             </w:r>
             <w:r>
               <w:rPr>
@@ -537,13 +537,99 @@
               <w:lang w:eastAsia="fr-FR"/>
             </w:rPr>
           </w:pPr>
-          <w:hyperlink w:anchor="_Toc127359764" w:history="1">
+          <w:hyperlink w:anchor="_Toc127368728" w:history="1">
             <w:r>
               <w:rPr>
                 <w:rStyle w:val="Lienhypertexte"/>
                 <w:noProof/>
               </w:rPr>
               <w:t>6.</w:t>
+            </w:r>
+            <w:r>
+              <w:rPr>
+                <w:rFonts w:eastAsiaTheme="minorEastAsia"/>
+                <w:noProof/>
+                <w:lang w:eastAsia="fr-FR"/>
+              </w:rPr>
+              <w:tab/>
+            </w:r>
+            <w:r>
+              <w:rPr>
+                <w:rStyle w:val="Lienhypertexte"/>
+                <w:noProof/>
+              </w:rPr>
+              <w:t>Mise à jour de la base de données</w:t>
+            </w:r>
+            <w:r>
+              <w:rPr>
+                <w:noProof/>
+                <w:webHidden/>
+              </w:rPr>
+              <w:tab/>
+            </w:r>
+            <w:r>
+              <w:rPr>
+                <w:noProof/>
+                <w:webHidden/>
+              </w:rPr>
+              <w:fldChar w:fldCharType="begin"/>
+            </w:r>
+            <w:r>
+              <w:rPr>
+                <w:noProof/>
+                <w:webHidden/>
+              </w:rPr>
+              <w:instrText xml:space="preserve"> PAGEREF _Toc127368728 \h </w:instrText>
+            </w:r>
+            <w:r>
+              <w:rPr>
+                <w:noProof/>
+                <w:webHidden/>
+              </w:rPr>
+            </w:r>
+            <w:r>
+              <w:rPr>
+                <w:noProof/>
+                <w:webHidden/>
+              </w:rPr>
+              <w:fldChar w:fldCharType="separate"/>
+            </w:r>
+            <w:r>
+              <w:rPr>
+                <w:noProof/>
+                <w:webHidden/>
+              </w:rPr>
+              <w:t>11</w:t>
+            </w:r>
+            <w:r>
+              <w:rPr>
+                <w:noProof/>
+                <w:webHidden/>
+              </w:rPr>
+              <w:fldChar w:fldCharType="end"/>
+            </w:r>
+          </w:hyperlink>
+        </w:p>
+        <w:p>
+          <w:pPr>
+            <w:pStyle w:val="TM1"/>
+            <w:tabs>
+              <w:tab w:val="left" w:pos="440"/>
+              <w:tab w:val="right" w:leader="dot" w:pos="9736"/>
+            </w:tabs>
+            <w:rPr>
+              <w:rFonts w:eastAsiaTheme="minorEastAsia"/>
+              <w:noProof/>
+              <w:lang w:eastAsia="fr-FR"/>
+            </w:rPr>
+          </w:pPr>
+          <w:hyperlink w:anchor="_Toc127368729" w:history="1">
+            <w:r>
+              <w:rPr>
+                <w:rStyle w:val="Lienhypertexte"/>
+                <w:noProof/>
+              </w:rPr>
+              <w:t>7.</w:t>
             </w:r>
             <w:r>
               <w:rPr>
@@ -579,93 +665,7 @@
                 <w:noProof/>
                 <w:webHidden/>
               </w:rPr>
-              <w:instrText xml:space="preserve"> PAGEREF _Toc127359764 \h </w:instrText>
-            </w:r>
-            <w:r>
-              <w:rPr>
-                <w:noProof/>
-                <w:webHidden/>
-              </w:rPr>
-            </w:r>
-            <w:r>
-              <w:rPr>
-                <w:noProof/>
-                <w:webHidden/>
-              </w:rPr>
-              <w:fldChar w:fldCharType="separate"/>
-            </w:r>
-            <w:r>
-              <w:rPr>
-                <w:noProof/>
-                <w:webHidden/>
-              </w:rPr>
-              <w:t>12</w:t>
-            </w:r>
-            <w:r>
-              <w:rPr>
-                <w:noProof/>
-                <w:webHidden/>
-              </w:rPr>
-              <w:fldChar w:fldCharType="end"/>
-            </w:r>
-          </w:hyperlink>
-        </w:p>
-        <w:p>
-          <w:pPr>
-            <w:pStyle w:val="TM1"/>
-            <w:tabs>
-              <w:tab w:val="left" w:pos="440"/>
-              <w:tab w:val="right" w:leader="dot" w:pos="9736"/>
-            </w:tabs>
-            <w:rPr>
-              <w:rFonts w:eastAsiaTheme="minorEastAsia"/>
-              <w:noProof/>
-              <w:lang w:eastAsia="fr-FR"/>
-            </w:rPr>
-          </w:pPr>
-          <w:hyperlink w:anchor="_Toc127359765" w:history="1">
-            <w:r>
-              <w:rPr>
-                <w:rStyle w:val="Lienhypertexte"/>
-                <w:noProof/>
-              </w:rPr>
-              <w:t>7.</w:t>
-            </w:r>
-            <w:r>
-              <w:rPr>
-                <w:rFonts w:eastAsiaTheme="minorEastAsia"/>
-                <w:noProof/>
-                <w:lang w:eastAsia="fr-FR"/>
-              </w:rPr>
-              <w:tab/>
-            </w:r>
-            <w:r>
-              <w:rPr>
-                <w:rStyle w:val="Lienhypertexte"/>
-                <w:noProof/>
-              </w:rPr>
-              <w:t>Génération du controller et des views</w:t>
-            </w:r>
-            <w:r>
-              <w:rPr>
-                <w:noProof/>
-                <w:webHidden/>
-              </w:rPr>
-              <w:tab/>
-            </w:r>
-            <w:r>
-              <w:rPr>
-                <w:noProof/>
-                <w:webHidden/>
-              </w:rPr>
-              <w:fldChar w:fldCharType="begin"/>
-            </w:r>
-            <w:r>
-              <w:rPr>
-                <w:noProof/>
-                <w:webHidden/>
-              </w:rPr>
-              <w:instrText xml:space="preserve"> PAGEREF _Toc127359765 \h </w:instrText>
+              <w:instrText xml:space="preserve"> PAGEREF _Toc127368729 \h </w:instrText>
             </w:r>
             <w:r>
               <w:rPr>
@@ -709,13 +709,99 @@
               <w:lang w:eastAsia="fr-FR"/>
             </w:rPr>
           </w:pPr>
-          <w:hyperlink w:anchor="_Toc127359766" w:history="1">
+          <w:hyperlink w:anchor="_Toc127368730" w:history="1">
             <w:r>
               <w:rPr>
                 <w:rStyle w:val="Lienhypertexte"/>
                 <w:noProof/>
               </w:rPr>
               <w:t>8.</w:t>
+            </w:r>
+            <w:r>
+              <w:rPr>
+                <w:rFonts w:eastAsiaTheme="minorEastAsia"/>
+                <w:noProof/>
+                <w:lang w:eastAsia="fr-FR"/>
+              </w:rPr>
+              <w:tab/>
+            </w:r>
+            <w:r>
+              <w:rPr>
+                <w:rStyle w:val="Lienhypertexte"/>
+                <w:noProof/>
+              </w:rPr>
+              <w:t>Génération du controller et des views</w:t>
+            </w:r>
+            <w:r>
+              <w:rPr>
+                <w:noProof/>
+                <w:webHidden/>
+              </w:rPr>
+              <w:tab/>
+            </w:r>
+            <w:r>
+              <w:rPr>
+                <w:noProof/>
+                <w:webHidden/>
+              </w:rPr>
+              <w:fldChar w:fldCharType="begin"/>
+            </w:r>
+            <w:r>
+              <w:rPr>
+                <w:noProof/>
+                <w:webHidden/>
+              </w:rPr>
+              <w:instrText xml:space="preserve"> PAGEREF _Toc127368730 \h </w:instrText>
+            </w:r>
+            <w:r>
+              <w:rPr>
+                <w:noProof/>
+                <w:webHidden/>
+              </w:rPr>
+            </w:r>
+            <w:r>
+              <w:rPr>
+                <w:noProof/>
+                <w:webHidden/>
+              </w:rPr>
+              <w:fldChar w:fldCharType="separate"/>
+            </w:r>
+            <w:r>
+              <w:rPr>
+                <w:noProof/>
+                <w:webHidden/>
+              </w:rPr>
+              <w:t>14</w:t>
+            </w:r>
+            <w:r>
+              <w:rPr>
+                <w:noProof/>
+                <w:webHidden/>
+              </w:rPr>
+              <w:fldChar w:fldCharType="end"/>
+            </w:r>
+          </w:hyperlink>
+        </w:p>
+        <w:p>
+          <w:pPr>
+            <w:pStyle w:val="TM1"/>
+            <w:tabs>
+              <w:tab w:val="left" w:pos="440"/>
+              <w:tab w:val="right" w:leader="dot" w:pos="9736"/>
+            </w:tabs>
+            <w:rPr>
+              <w:rFonts w:eastAsiaTheme="minorEastAsia"/>
+              <w:noProof/>
+              <w:lang w:eastAsia="fr-FR"/>
+            </w:rPr>
+          </w:pPr>
+          <w:hyperlink w:anchor="_Toc127368731" w:history="1">
+            <w:r>
+              <w:rPr>
+                <w:rStyle w:val="Lienhypertexte"/>
+                <w:noProof/>
+              </w:rPr>
+              <w:t>9.</w:t>
             </w:r>
             <w:r>
               <w:rPr>
@@ -751,93 +837,7 @@
                 <w:noProof/>
                 <w:webHidden/>
               </w:rPr>
-              <w:instrText xml:space="preserve"> PAGEREF _Toc127359766 \h </w:instrText>
-            </w:r>
-            <w:r>
-              <w:rPr>
-                <w:noProof/>
-                <w:webHidden/>
-              </w:rPr>
-            </w:r>
-            <w:r>
-              <w:rPr>
-                <w:noProof/>
-                <w:webHidden/>
-              </w:rPr>
-              <w:fldChar w:fldCharType="separate"/>
-            </w:r>
-            <w:r>
-              <w:rPr>
-                <w:noProof/>
-                <w:webHidden/>
-              </w:rPr>
-              <w:t>15</w:t>
-            </w:r>
-            <w:r>
-              <w:rPr>
-                <w:noProof/>
-                <w:webHidden/>
-              </w:rPr>
-              <w:fldChar w:fldCharType="end"/>
-            </w:r>
-          </w:hyperlink>
-        </w:p>
-        <w:p>
-          <w:pPr>
-            <w:pStyle w:val="TM1"/>
-            <w:tabs>
-              <w:tab w:val="left" w:pos="440"/>
-              <w:tab w:val="right" w:leader="dot" w:pos="9736"/>
-            </w:tabs>
-            <w:rPr>
-              <w:rFonts w:eastAsiaTheme="minorEastAsia"/>
-              <w:noProof/>
-              <w:lang w:eastAsia="fr-FR"/>
-            </w:rPr>
-          </w:pPr>
-          <w:hyperlink w:anchor="_Toc127359767" w:history="1">
-            <w:r>
-              <w:rPr>
-                <w:rStyle w:val="Lienhypertexte"/>
-                <w:noProof/>
-              </w:rPr>
-              <w:t>9.</w:t>
-            </w:r>
-            <w:r>
-              <w:rPr>
-                <w:rFonts w:eastAsiaTheme="minorEastAsia"/>
-                <w:noProof/>
-                <w:lang w:eastAsia="fr-FR"/>
-              </w:rPr>
-              <w:tab/>
-            </w:r>
-            <w:r>
-              <w:rPr>
-                <w:rStyle w:val="Lienhypertexte"/>
-                <w:noProof/>
-              </w:rPr>
-              <w:t>Mise à jour de la vue de création d’une VM</w:t>
-            </w:r>
-            <w:r>
-              <w:rPr>
-                <w:noProof/>
-                <w:webHidden/>
-              </w:rPr>
-              <w:tab/>
-            </w:r>
-            <w:r>
-              <w:rPr>
-                <w:noProof/>
-                <w:webHidden/>
-              </w:rPr>
-              <w:fldChar w:fldCharType="begin"/>
-            </w:r>
-            <w:r>
-              <w:rPr>
-                <w:noProof/>
-                <w:webHidden/>
-              </w:rPr>
-              <w:instrText xml:space="preserve"> PAGEREF _Toc127359767 \h </w:instrText>
+              <w:instrText xml:space="preserve"> PAGEREF _Toc127368731 \h </w:instrText>
             </w:r>
             <w:r>
               <w:rPr>
@@ -881,13 +881,99 @@
               <w:lang w:eastAsia="fr-FR"/>
             </w:rPr>
           </w:pPr>
-          <w:hyperlink w:anchor="_Toc127359768" w:history="1">
+          <w:hyperlink w:anchor="_Toc127368732" w:history="1">
             <w:r>
               <w:rPr>
                 <w:rStyle w:val="Lienhypertexte"/>
                 <w:noProof/>
               </w:rPr>
               <w:t>10.</w:t>
+            </w:r>
+            <w:r>
+              <w:rPr>
+                <w:rFonts w:eastAsiaTheme="minorEastAsia"/>
+                <w:noProof/>
+                <w:lang w:eastAsia="fr-FR"/>
+              </w:rPr>
+              <w:tab/>
+            </w:r>
+            <w:r>
+              <w:rPr>
+                <w:rStyle w:val="Lienhypertexte"/>
+                <w:noProof/>
+              </w:rPr>
+              <w:t>Mise à jour de la vue de création d’une VM</w:t>
+            </w:r>
+            <w:r>
+              <w:rPr>
+                <w:noProof/>
+                <w:webHidden/>
+              </w:rPr>
+              <w:tab/>
+            </w:r>
+            <w:r>
+              <w:rPr>
+                <w:noProof/>
+                <w:webHidden/>
+              </w:rPr>
+              <w:fldChar w:fldCharType="begin"/>
+            </w:r>
+            <w:r>
+              <w:rPr>
+                <w:noProof/>
+                <w:webHidden/>
+              </w:rPr>
+              <w:instrText xml:space="preserve"> PAGEREF _Toc127368732 \h </w:instrText>
+            </w:r>
+            <w:r>
+              <w:rPr>
+                <w:noProof/>
+                <w:webHidden/>
+              </w:rPr>
+            </w:r>
+            <w:r>
+              <w:rPr>
+                <w:noProof/>
+                <w:webHidden/>
+              </w:rPr>
+              <w:fldChar w:fldCharType="separate"/>
+            </w:r>
+            <w:r>
+              <w:rPr>
+                <w:noProof/>
+                <w:webHidden/>
+              </w:rPr>
+              <w:t>17</w:t>
+            </w:r>
+            <w:r>
+              <w:rPr>
+                <w:noProof/>
+                <w:webHidden/>
+              </w:rPr>
+              <w:fldChar w:fldCharType="end"/>
+            </w:r>
+          </w:hyperlink>
+        </w:p>
+        <w:p>
+          <w:pPr>
+            <w:pStyle w:val="TM1"/>
+            <w:tabs>
+              <w:tab w:val="left" w:pos="660"/>
+              <w:tab w:val="right" w:leader="dot" w:pos="9736"/>
+            </w:tabs>
+            <w:rPr>
+              <w:rFonts w:eastAsiaTheme="minorEastAsia"/>
+              <w:noProof/>
+              <w:lang w:eastAsia="fr-FR"/>
+            </w:rPr>
+          </w:pPr>
+          <w:hyperlink w:anchor="_Toc127368733" w:history="1">
+            <w:r>
+              <w:rPr>
+                <w:rStyle w:val="Lienhypertexte"/>
+                <w:noProof/>
+              </w:rPr>
+              <w:t>11.</w:t>
             </w:r>
             <w:r>
               <w:rPr>
@@ -923,7 +1009,7 @@
                 <w:noProof/>
                 <w:webHidden/>
               </w:rPr>
-              <w:instrText xml:space="preserve"> PAGEREF _Toc127359768 \h </w:instrText>
+              <w:instrText xml:space="preserve"> PAGEREF _Toc127368733 \h </w:instrText>
             </w:r>
             <w:r>
               <w:rPr>
@@ -943,7 +1029,95 @@
                 <w:noProof/>
                 <w:webHidden/>
               </w:rPr>
-              <w:t>17</w:t>
+              <w:t>19</w:t>
+            </w:r>
+            <w:r>
+              <w:rPr>
+                <w:noProof/>
+                <w:webHidden/>
+              </w:rPr>
+              <w:fldChar w:fldCharType="end"/>
+            </w:r>
+          </w:hyperlink>
+        </w:p>
+        <w:p>
+          <w:pPr>
+            <w:pStyle w:val="TM1"/>
+            <w:tabs>
+              <w:tab w:val="left" w:pos="660"/>
+              <w:tab w:val="right" w:leader="dot" w:pos="9736"/>
+            </w:tabs>
+            <w:rPr>
+              <w:rFonts w:eastAsiaTheme="minorEastAsia"/>
+              <w:noProof/>
+              <w:lang w:eastAsia="fr-FR"/>
+            </w:rPr>
+          </w:pPr>
+          <w:hyperlink w:anchor="_Toc127368734" w:history="1">
+            <w:r>
+              <w:rPr>
+                <w:rStyle w:val="Lienhypertexte"/>
+                <w:noProof/>
+                <w:lang w:val="en-US"/>
+              </w:rPr>
+              <w:t>12.</w:t>
+            </w:r>
+            <w:r>
+              <w:rPr>
+                <w:rFonts w:eastAsiaTheme="minorEastAsia"/>
+                <w:noProof/>
+                <w:lang w:eastAsia="fr-FR"/>
+              </w:rPr>
+              <w:tab/>
+            </w:r>
+            <w:r>
+              <w:rPr>
+                <w:rStyle w:val="Lienhypertexte"/>
+                <w:noProof/>
+                <w:lang w:val="en-US"/>
+              </w:rPr>
+              <w:t>Appels Azure</w:t>
+            </w:r>
+            <w:r>
+              <w:rPr>
+                <w:noProof/>
+                <w:webHidden/>
+              </w:rPr>
+              <w:tab/>
+            </w:r>
+            <w:r>
+              <w:rPr>
+                <w:noProof/>
+                <w:webHidden/>
+              </w:rPr>
+              <w:fldChar w:fldCharType="begin"/>
+            </w:r>
+            <w:r>
+              <w:rPr>
+                <w:noProof/>
+                <w:webHidden/>
+              </w:rPr>
+              <w:instrText xml:space="preserve"> PAGEREF _Toc127368734 \h </w:instrText>
+            </w:r>
+            <w:r>
+              <w:rPr>
+                <w:noProof/>
+                <w:webHidden/>
+              </w:rPr>
+            </w:r>
+            <w:r>
+              <w:rPr>
+                <w:noProof/>
+                <w:webHidden/>
+              </w:rPr>
+              <w:fldChar w:fldCharType="separate"/>
+            </w:r>
+            <w:r>
+              <w:rPr>
+                <w:noProof/>
+                <w:webHidden/>
+              </w:rPr>
+              <w:t>20</w:t>
             </w:r>
             <w:r>
               <w:rPr>
@@ -1014,7 +1188,7 @@
           <w:numId w:val="2"/>
         </w:numPr>
       </w:pPr>
-      <w:bookmarkStart w:id="0" w:name="_Toc127359759"/>
+      <w:bookmarkStart w:id="0" w:name="_Toc127368723"/>
       <w:r>
         <w:lastRenderedPageBreak/>
         <w:t>Création du projet</w:t>
@@ -1171,7 +1345,7 @@
           <w:numId w:val="2"/>
         </w:numPr>
       </w:pPr>
-      <w:bookmarkStart w:id="1" w:name="_Toc127359760"/>
+      <w:bookmarkStart w:id="1" w:name="_Toc127368724"/>
       <w:r>
         <w:lastRenderedPageBreak/>
         <w:t>Test</w:t>
@@ -1527,11 +1701,12 @@
           <w:numId w:val="2"/>
         </w:numPr>
       </w:pPr>
-      <w:bookmarkStart w:id="2" w:name="_Toc127359761"/>
+      <w:bookmarkStart w:id="2" w:name="_Toc127368725"/>
       <w:r>
         <w:lastRenderedPageBreak/>
         <w:t>Connexion de Visual Studio à Azure</w:t>
       </w:r>
+      <w:bookmarkEnd w:id="2"/>
     </w:p>
     <w:p/>
     <w:p>
@@ -1634,6 +1809,7 @@
           <w:numId w:val="2"/>
         </w:numPr>
       </w:pPr>
+      <w:bookmarkStart w:id="3" w:name="_Toc127368726"/>
       <w:r>
         <w:lastRenderedPageBreak/>
         <w:t>Création du modèle « </w:t>
@@ -1646,7 +1822,7 @@
       <w:r>
         <w:t> »</w:t>
       </w:r>
-      <w:bookmarkEnd w:id="2"/>
+      <w:bookmarkEnd w:id="3"/>
     </w:p>
     <w:p/>
     <w:p>
@@ -1865,6 +2041,7 @@
                               <w:t xml:space="preserve"> </w:t>
                             </w:r>
                             <w:proofErr w:type="spellStart"/>
+                            <w:proofErr w:type="gramStart"/>
                             <w:r>
                               <w:rPr>
                                 <w:rFonts w:ascii="Cascadia Mono" w:hAnsi="Cascadia Mono" w:cs="Cascadia Mono"/>
@@ -1876,6 +2053,7 @@
                               <w:t>System.ComponentModel.DataAnnotations</w:t>
                             </w:r>
                             <w:proofErr w:type="spellEnd"/>
+                            <w:proofErr w:type="gramEnd"/>
                             <w:r>
                               <w:rPr>
                                 <w:rFonts w:ascii="Cascadia Mono" w:hAnsi="Cascadia Mono" w:cs="Cascadia Mono"/>
@@ -2163,7 +2341,18 @@
                                 <w:szCs w:val="19"/>
                                 <w:lang w:val="en-US"/>
                               </w:rPr>
-                              <w:t xml:space="preserve"> Name { </w:t>
+                              <w:t xml:space="preserve"> Name </w:t>
+                            </w:r>
+                            <w:proofErr w:type="gramStart"/>
+                            <w:r>
+                              <w:rPr>
+                                <w:rFonts w:ascii="Cascadia Mono" w:hAnsi="Cascadia Mono" w:cs="Cascadia Mono"/>
+                                <w:color w:val="000000"/>
+                                <w:sz w:val="19"/>
+                                <w:szCs w:val="19"/>
+                                <w:lang w:val="en-US"/>
+                              </w:rPr>
+                              <w:t xml:space="preserve">{ </w:t>
                             </w:r>
                             <w:r>
                               <w:rPr>
@@ -2175,6 +2364,7 @@
                               </w:rPr>
                               <w:t>get</w:t>
                             </w:r>
+                            <w:proofErr w:type="gramEnd"/>
                             <w:r>
                               <w:rPr>
                                 <w:rFonts w:ascii="Cascadia Mono" w:hAnsi="Cascadia Mono" w:cs="Cascadia Mono"/>
@@ -2308,7 +2498,18 @@
                                 <w:szCs w:val="19"/>
                                 <w:lang w:val="en-US"/>
                               </w:rPr>
-                              <w:t xml:space="preserve"> Login { </w:t>
+                              <w:t xml:space="preserve"> Login </w:t>
+                            </w:r>
+                            <w:proofErr w:type="gramStart"/>
+                            <w:r>
+                              <w:rPr>
+                                <w:rFonts w:ascii="Cascadia Mono" w:hAnsi="Cascadia Mono" w:cs="Cascadia Mono"/>
+                                <w:color w:val="000000"/>
+                                <w:sz w:val="19"/>
+                                <w:szCs w:val="19"/>
+                                <w:lang w:val="en-US"/>
+                              </w:rPr>
+                              <w:t xml:space="preserve">{ </w:t>
                             </w:r>
                             <w:r>
                               <w:rPr>
@@ -2320,6 +2521,7 @@
                               </w:rPr>
                               <w:t>get</w:t>
                             </w:r>
+                            <w:proofErr w:type="gramEnd"/>
                             <w:r>
                               <w:rPr>
                                 <w:rFonts w:ascii="Cascadia Mono" w:hAnsi="Cascadia Mono" w:cs="Cascadia Mono"/>
@@ -2416,6 +2618,7 @@
                               <w:t xml:space="preserve">        [</w:t>
                             </w:r>
                             <w:proofErr w:type="spellStart"/>
+                            <w:proofErr w:type="gramStart"/>
                             <w:r>
                               <w:rPr>
                                 <w:rFonts w:ascii="Cascadia Mono" w:hAnsi="Cascadia Mono" w:cs="Cascadia Mono"/>
@@ -2438,6 +2641,7 @@
                               <w:t>(</w:t>
                             </w:r>
                             <w:proofErr w:type="spellStart"/>
+                            <w:proofErr w:type="gramEnd"/>
                             <w:r>
                               <w:rPr>
                                 <w:rFonts w:ascii="Cascadia Mono" w:hAnsi="Cascadia Mono" w:cs="Cascadia Mono"/>
@@ -2522,7 +2726,18 @@
                                 <w:szCs w:val="19"/>
                                 <w:lang w:val="en-US"/>
                               </w:rPr>
-                              <w:t xml:space="preserve"> Password { </w:t>
+                              <w:t xml:space="preserve"> Password </w:t>
+                            </w:r>
+                            <w:proofErr w:type="gramStart"/>
+                            <w:r>
+                              <w:rPr>
+                                <w:rFonts w:ascii="Cascadia Mono" w:hAnsi="Cascadia Mono" w:cs="Cascadia Mono"/>
+                                <w:color w:val="000000"/>
+                                <w:sz w:val="19"/>
+                                <w:szCs w:val="19"/>
+                                <w:lang w:val="en-US"/>
+                              </w:rPr>
+                              <w:t xml:space="preserve">{ </w:t>
                             </w:r>
                             <w:r>
                               <w:rPr>
@@ -2534,6 +2749,7 @@
                               </w:rPr>
                               <w:t>get</w:t>
                             </w:r>
+                            <w:proofErr w:type="gramEnd"/>
                             <w:r>
                               <w:rPr>
                                 <w:rFonts w:ascii="Cascadia Mono" w:hAnsi="Cascadia Mono" w:cs="Cascadia Mono"/>
@@ -2642,7 +2858,18 @@
                                 <w:szCs w:val="19"/>
                                 <w:lang w:val="en-US"/>
                               </w:rPr>
-                              <w:t xml:space="preserve"> IP { </w:t>
+                              <w:t xml:space="preserve"> IP </w:t>
+                            </w:r>
+                            <w:proofErr w:type="gramStart"/>
+                            <w:r>
+                              <w:rPr>
+                                <w:rFonts w:ascii="Cascadia Mono" w:hAnsi="Cascadia Mono" w:cs="Cascadia Mono"/>
+                                <w:color w:val="000000"/>
+                                <w:sz w:val="19"/>
+                                <w:szCs w:val="19"/>
+                                <w:lang w:val="en-US"/>
+                              </w:rPr>
+                              <w:t xml:space="preserve">{ </w:t>
                             </w:r>
                             <w:r>
                               <w:rPr>
@@ -2654,6 +2881,7 @@
                               </w:rPr>
                               <w:t>get</w:t>
                             </w:r>
+                            <w:proofErr w:type="gramEnd"/>
                             <w:r>
                               <w:rPr>
                                 <w:rFonts w:ascii="Cascadia Mono" w:hAnsi="Cascadia Mono" w:cs="Cascadia Mono"/>
@@ -2784,7 +3012,18 @@
                                 <w:szCs w:val="19"/>
                                 <w:lang w:val="en-US"/>
                               </w:rPr>
-                              <w:t xml:space="preserve"> { </w:t>
+                              <w:t xml:space="preserve"> </w:t>
+                            </w:r>
+                            <w:proofErr w:type="gramStart"/>
+                            <w:r>
+                              <w:rPr>
+                                <w:rFonts w:ascii="Cascadia Mono" w:hAnsi="Cascadia Mono" w:cs="Cascadia Mono"/>
+                                <w:color w:val="000000"/>
+                                <w:sz w:val="19"/>
+                                <w:szCs w:val="19"/>
+                                <w:lang w:val="en-US"/>
+                              </w:rPr>
+                              <w:t xml:space="preserve">{ </w:t>
                             </w:r>
                             <w:r>
                               <w:rPr>
@@ -2796,6 +3035,7 @@
                               </w:rPr>
                               <w:t>get</w:t>
                             </w:r>
+                            <w:proofErr w:type="gramEnd"/>
                             <w:r>
                               <w:rPr>
                                 <w:rFonts w:ascii="Cascadia Mono" w:hAnsi="Cascadia Mono" w:cs="Cascadia Mono"/>
@@ -2969,6 +3209,7 @@
                         <w:t xml:space="preserve"> </w:t>
                       </w:r>
                       <w:proofErr w:type="spellStart"/>
+                      <w:proofErr w:type="gramStart"/>
                       <w:r>
                         <w:rPr>
                           <w:rFonts w:ascii="Cascadia Mono" w:hAnsi="Cascadia Mono" w:cs="Cascadia Mono"/>
@@ -2980,6 +3221,7 @@
                         <w:t>System.ComponentModel.DataAnnotations</w:t>
                       </w:r>
                       <w:proofErr w:type="spellEnd"/>
+                      <w:proofErr w:type="gramEnd"/>
                       <w:r>
                         <w:rPr>
                           <w:rFonts w:ascii="Cascadia Mono" w:hAnsi="Cascadia Mono" w:cs="Cascadia Mono"/>
@@ -3267,7 +3509,18 @@
                           <w:szCs w:val="19"/>
                           <w:lang w:val="en-US"/>
                         </w:rPr>
-                        <w:t xml:space="preserve"> Name { </w:t>
+                        <w:t xml:space="preserve"> Name </w:t>
+                      </w:r>
+                      <w:proofErr w:type="gramStart"/>
+                      <w:r>
+                        <w:rPr>
+                          <w:rFonts w:ascii="Cascadia Mono" w:hAnsi="Cascadia Mono" w:cs="Cascadia Mono"/>
+                          <w:color w:val="000000"/>
+                          <w:sz w:val="19"/>
+                          <w:szCs w:val="19"/>
+                          <w:lang w:val="en-US"/>
+                        </w:rPr>
+                        <w:t xml:space="preserve">{ </w:t>
                       </w:r>
                       <w:r>
                         <w:rPr>
@@ -3279,6 +3532,7 @@
                         </w:rPr>
                         <w:t>get</w:t>
                       </w:r>
+                      <w:proofErr w:type="gramEnd"/>
                       <w:r>
                         <w:rPr>
                           <w:rFonts w:ascii="Cascadia Mono" w:hAnsi="Cascadia Mono" w:cs="Cascadia Mono"/>
@@ -3412,7 +3666,18 @@
                           <w:szCs w:val="19"/>
                           <w:lang w:val="en-US"/>
                         </w:rPr>
-                        <w:t xml:space="preserve"> Login { </w:t>
+                        <w:t xml:space="preserve"> Login </w:t>
+                      </w:r>
+                      <w:proofErr w:type="gramStart"/>
+                      <w:r>
+                        <w:rPr>
+                          <w:rFonts w:ascii="Cascadia Mono" w:hAnsi="Cascadia Mono" w:cs="Cascadia Mono"/>
+                          <w:color w:val="000000"/>
+                          <w:sz w:val="19"/>
+                          <w:szCs w:val="19"/>
+                          <w:lang w:val="en-US"/>
+                        </w:rPr>
+                        <w:t xml:space="preserve">{ </w:t>
                       </w:r>
                       <w:r>
                         <w:rPr>
@@ -3424,6 +3689,7 @@
                         </w:rPr>
                         <w:t>get</w:t>
                       </w:r>
+                      <w:proofErr w:type="gramEnd"/>
                       <w:r>
                         <w:rPr>
                           <w:rFonts w:ascii="Cascadia Mono" w:hAnsi="Cascadia Mono" w:cs="Cascadia Mono"/>
@@ -3520,6 +3786,7 @@
                         <w:t xml:space="preserve">        [</w:t>
                       </w:r>
                       <w:proofErr w:type="spellStart"/>
+                      <w:proofErr w:type="gramStart"/>
                       <w:r>
                         <w:rPr>
                           <w:rFonts w:ascii="Cascadia Mono" w:hAnsi="Cascadia Mono" w:cs="Cascadia Mono"/>
@@ -3542,6 +3809,7 @@
                         <w:t>(</w:t>
                       </w:r>
                       <w:proofErr w:type="spellStart"/>
+                      <w:proofErr w:type="gramEnd"/>
                       <w:r>
                         <w:rPr>
                           <w:rFonts w:ascii="Cascadia Mono" w:hAnsi="Cascadia Mono" w:cs="Cascadia Mono"/>
@@ -3626,7 +3894,18 @@
                           <w:szCs w:val="19"/>
                           <w:lang w:val="en-US"/>
                         </w:rPr>
-                        <w:t xml:space="preserve"> Password { </w:t>
+                        <w:t xml:space="preserve"> Password </w:t>
+                      </w:r>
+                      <w:proofErr w:type="gramStart"/>
+                      <w:r>
+                        <w:rPr>
+                          <w:rFonts w:ascii="Cascadia Mono" w:hAnsi="Cascadia Mono" w:cs="Cascadia Mono"/>
+                          <w:color w:val="000000"/>
+                          <w:sz w:val="19"/>
+                          <w:szCs w:val="19"/>
+                          <w:lang w:val="en-US"/>
+                        </w:rPr>
+                        <w:t xml:space="preserve">{ </w:t>
                       </w:r>
                       <w:r>
                         <w:rPr>
@@ -3638,6 +3917,7 @@
                         </w:rPr>
                         <w:t>get</w:t>
                       </w:r>
+                      <w:proofErr w:type="gramEnd"/>
                       <w:r>
                         <w:rPr>
                           <w:rFonts w:ascii="Cascadia Mono" w:hAnsi="Cascadia Mono" w:cs="Cascadia Mono"/>
@@ -3746,7 +4026,18 @@
                           <w:szCs w:val="19"/>
                           <w:lang w:val="en-US"/>
                         </w:rPr>
-                        <w:t xml:space="preserve"> IP { </w:t>
+                        <w:t xml:space="preserve"> IP </w:t>
+                      </w:r>
+                      <w:proofErr w:type="gramStart"/>
+                      <w:r>
+                        <w:rPr>
+                          <w:rFonts w:ascii="Cascadia Mono" w:hAnsi="Cascadia Mono" w:cs="Cascadia Mono"/>
+                          <w:color w:val="000000"/>
+                          <w:sz w:val="19"/>
+                          <w:szCs w:val="19"/>
+                          <w:lang w:val="en-US"/>
+                        </w:rPr>
+                        <w:t xml:space="preserve">{ </w:t>
                       </w:r>
                       <w:r>
                         <w:rPr>
@@ -3758,6 +4049,7 @@
                         </w:rPr>
                         <w:t>get</w:t>
                       </w:r>
+                      <w:proofErr w:type="gramEnd"/>
                       <w:r>
                         <w:rPr>
                           <w:rFonts w:ascii="Cascadia Mono" w:hAnsi="Cascadia Mono" w:cs="Cascadia Mono"/>
@@ -3888,7 +4180,18 @@
                           <w:szCs w:val="19"/>
                           <w:lang w:val="en-US"/>
                         </w:rPr>
-                        <w:t xml:space="preserve"> { </w:t>
+                        <w:t xml:space="preserve"> </w:t>
+                      </w:r>
+                      <w:proofErr w:type="gramStart"/>
+                      <w:r>
+                        <w:rPr>
+                          <w:rFonts w:ascii="Cascadia Mono" w:hAnsi="Cascadia Mono" w:cs="Cascadia Mono"/>
+                          <w:color w:val="000000"/>
+                          <w:sz w:val="19"/>
+                          <w:szCs w:val="19"/>
+                          <w:lang w:val="en-US"/>
+                        </w:rPr>
+                        <w:t xml:space="preserve">{ </w:t>
                       </w:r>
                       <w:r>
                         <w:rPr>
@@ -3900,6 +4203,7 @@
                         </w:rPr>
                         <w:t>get</w:t>
                       </w:r>
+                      <w:proofErr w:type="gramEnd"/>
                       <w:r>
                         <w:rPr>
                           <w:rFonts w:ascii="Cascadia Mono" w:hAnsi="Cascadia Mono" w:cs="Cascadia Mono"/>
@@ -4033,7 +4337,7 @@
           <w:numId w:val="2"/>
         </w:numPr>
       </w:pPr>
-      <w:bookmarkStart w:id="3" w:name="_Toc127359762"/>
+      <w:bookmarkStart w:id="4" w:name="_Toc127368727"/>
       <w:r>
         <w:lastRenderedPageBreak/>
         <w:t xml:space="preserve">Mise à jour du </w:t>
@@ -4042,7 +4346,7 @@
       <w:r>
         <w:t>DbContext</w:t>
       </w:r>
-      <w:bookmarkEnd w:id="3"/>
+      <w:bookmarkEnd w:id="4"/>
       <w:proofErr w:type="spellEnd"/>
     </w:p>
     <w:p/>
@@ -4248,6 +4552,7 @@
                               <w:t xml:space="preserve"> </w:t>
                             </w:r>
                             <w:proofErr w:type="spellStart"/>
+                            <w:proofErr w:type="gramStart"/>
                             <w:r>
                               <w:rPr>
                                 <w:rFonts w:ascii="Cascadia Mono" w:hAnsi="Cascadia Mono" w:cs="Cascadia Mono"/>
@@ -4259,6 +4564,7 @@
                               <w:t>Microsoft.AspNetCore.Identity.EntityFrameworkCore</w:t>
                             </w:r>
                             <w:proofErr w:type="spellEnd"/>
+                            <w:proofErr w:type="gramEnd"/>
                             <w:r>
                               <w:rPr>
                                 <w:rFonts w:ascii="Cascadia Mono" w:hAnsi="Cascadia Mono" w:cs="Cascadia Mono"/>
@@ -4434,6 +4740,7 @@
                               </w:rPr>
                               <w:t xml:space="preserve">    </w:t>
                             </w:r>
+                            <w:proofErr w:type="gramStart"/>
                             <w:r>
                               <w:rPr>
                                 <w:rFonts w:ascii="Cascadia Mono" w:hAnsi="Cascadia Mono" w:cs="Cascadia Mono"/>
@@ -4443,6 +4750,7 @@
                               </w:rPr>
                               <w:t>public</w:t>
                             </w:r>
+                            <w:proofErr w:type="gramEnd"/>
                             <w:r>
                               <w:rPr>
                                 <w:rFonts w:ascii="Cascadia Mono" w:hAnsi="Cascadia Mono" w:cs="Cascadia Mono"/>
@@ -4547,6 +4855,7 @@
                               </w:rPr>
                               <w:t xml:space="preserve">        </w:t>
                             </w:r>
+                            <w:proofErr w:type="gramStart"/>
                             <w:r>
                               <w:rPr>
                                 <w:rFonts w:ascii="Cascadia Mono" w:hAnsi="Cascadia Mono" w:cs="Cascadia Mono"/>
@@ -4556,6 +4865,7 @@
                               </w:rPr>
                               <w:t>public</w:t>
                             </w:r>
+                            <w:proofErr w:type="gramEnd"/>
                             <w:r>
                               <w:rPr>
                                 <w:rFonts w:ascii="Cascadia Mono" w:hAnsi="Cascadia Mono" w:cs="Cascadia Mono"/>
@@ -4749,6 +5059,7 @@
                               </w:rPr>
                               <w:t xml:space="preserve">        </w:t>
                             </w:r>
+                            <w:proofErr w:type="gramStart"/>
                             <w:r>
                               <w:rPr>
                                 <w:rFonts w:ascii="Cascadia Mono" w:hAnsi="Cascadia Mono" w:cs="Cascadia Mono"/>
@@ -4758,6 +5069,7 @@
                               </w:rPr>
                               <w:t>public</w:t>
                             </w:r>
+                            <w:proofErr w:type="gramEnd"/>
                             <w:r>
                               <w:rPr>
                                 <w:rFonts w:ascii="Cascadia Mono" w:hAnsi="Cascadia Mono" w:cs="Cascadia Mono"/>
@@ -5023,6 +5335,7 @@
                         <w:t xml:space="preserve"> </w:t>
                       </w:r>
                       <w:proofErr w:type="spellStart"/>
+                      <w:proofErr w:type="gramStart"/>
                       <w:r>
                         <w:rPr>
                           <w:rFonts w:ascii="Cascadia Mono" w:hAnsi="Cascadia Mono" w:cs="Cascadia Mono"/>
@@ -5034,6 +5347,7 @@
                         <w:t>Microsoft.AspNetCore.Identity.EntityFrameworkCore</w:t>
                       </w:r>
                       <w:proofErr w:type="spellEnd"/>
+                      <w:proofErr w:type="gramEnd"/>
                       <w:r>
                         <w:rPr>
                           <w:rFonts w:ascii="Cascadia Mono" w:hAnsi="Cascadia Mono" w:cs="Cascadia Mono"/>
@@ -5209,6 +5523,7 @@
                         </w:rPr>
                         <w:t xml:space="preserve">    </w:t>
                       </w:r>
+                      <w:proofErr w:type="gramStart"/>
                       <w:r>
                         <w:rPr>
                           <w:rFonts w:ascii="Cascadia Mono" w:hAnsi="Cascadia Mono" w:cs="Cascadia Mono"/>
@@ -5218,6 +5533,7 @@
                         </w:rPr>
                         <w:t>public</w:t>
                       </w:r>
+                      <w:proofErr w:type="gramEnd"/>
                       <w:r>
                         <w:rPr>
                           <w:rFonts w:ascii="Cascadia Mono" w:hAnsi="Cascadia Mono" w:cs="Cascadia Mono"/>
@@ -5322,6 +5638,7 @@
                         </w:rPr>
                         <w:t xml:space="preserve">        </w:t>
                       </w:r>
+                      <w:proofErr w:type="gramStart"/>
                       <w:r>
                         <w:rPr>
                           <w:rFonts w:ascii="Cascadia Mono" w:hAnsi="Cascadia Mono" w:cs="Cascadia Mono"/>
@@ -5331,6 +5648,7 @@
                         </w:rPr>
                         <w:t>public</w:t>
                       </w:r>
+                      <w:proofErr w:type="gramEnd"/>
                       <w:r>
                         <w:rPr>
                           <w:rFonts w:ascii="Cascadia Mono" w:hAnsi="Cascadia Mono" w:cs="Cascadia Mono"/>
@@ -5524,6 +5842,7 @@
                         </w:rPr>
                         <w:t xml:space="preserve">        </w:t>
                       </w:r>
+                      <w:proofErr w:type="gramStart"/>
                       <w:r>
                         <w:rPr>
                           <w:rFonts w:ascii="Cascadia Mono" w:hAnsi="Cascadia Mono" w:cs="Cascadia Mono"/>
@@ -5533,6 +5852,7 @@
                         </w:rPr>
                         <w:t>public</w:t>
                       </w:r>
+                      <w:proofErr w:type="gramEnd"/>
                       <w:r>
                         <w:rPr>
                           <w:rFonts w:ascii="Cascadia Mono" w:hAnsi="Cascadia Mono" w:cs="Cascadia Mono"/>
@@ -5713,12 +6033,12 @@
           <w:numId w:val="2"/>
         </w:numPr>
       </w:pPr>
-      <w:bookmarkStart w:id="4" w:name="_Toc127359763"/>
+      <w:bookmarkStart w:id="5" w:name="_Toc127368728"/>
       <w:r>
         <w:lastRenderedPageBreak/>
         <w:t>Mise à jour de la base de données</w:t>
       </w:r>
-      <w:bookmarkEnd w:id="4"/>
+      <w:bookmarkEnd w:id="5"/>
     </w:p>
     <w:p/>
     <w:p>
@@ -5867,8 +6187,10 @@
     <w:p/>
     <w:p/>
     <w:p/>
+    <w:p/>
     <w:p>
       <w:r>
+        <w:lastRenderedPageBreak/>
         <w:t>Exécution de la commande « </w:t>
       </w:r>
       <w:proofErr w:type="spellStart"/>
@@ -5896,7 +6218,6 @@
         <w:rPr>
           <w:noProof/>
         </w:rPr>
-        <w:lastRenderedPageBreak/>
         <w:drawing>
           <wp:inline distT="0" distB="0" distL="0" distR="0" wp14:anchorId="6E357FAB" wp14:editId="4898A355">
             <wp:extent cx="6188710" cy="3335867"/>
@@ -6077,12 +6398,12 @@
           <w:numId w:val="2"/>
         </w:numPr>
       </w:pPr>
-      <w:bookmarkStart w:id="5" w:name="_Toc127359764"/>
+      <w:bookmarkStart w:id="6" w:name="_Toc127368729"/>
       <w:r>
         <w:lastRenderedPageBreak/>
         <w:t>Consultation de la base de données</w:t>
       </w:r>
-      <w:bookmarkEnd w:id="5"/>
+      <w:bookmarkEnd w:id="6"/>
     </w:p>
     <w:p>
       <w:pPr>
@@ -6218,7 +6539,7 @@
           <w:numId w:val="2"/>
         </w:numPr>
       </w:pPr>
-      <w:bookmarkStart w:id="6" w:name="_Toc127359765"/>
+      <w:bookmarkStart w:id="7" w:name="_Toc127368730"/>
       <w:r>
         <w:lastRenderedPageBreak/>
         <w:t xml:space="preserve">Génération du </w:t>
@@ -6235,7 +6556,7 @@
       <w:r>
         <w:t>views</w:t>
       </w:r>
-      <w:bookmarkEnd w:id="6"/>
+      <w:bookmarkEnd w:id="7"/>
       <w:proofErr w:type="spellEnd"/>
     </w:p>
     <w:p/>
@@ -6387,7 +6708,7 @@
           <w:numId w:val="2"/>
         </w:numPr>
       </w:pPr>
-      <w:bookmarkStart w:id="7" w:name="_Toc127359766"/>
+      <w:bookmarkStart w:id="8" w:name="_Toc127368731"/>
       <w:r>
         <w:lastRenderedPageBreak/>
         <w:t xml:space="preserve">Ajout d’un lien d’accès aux </w:t>
@@ -6404,7 +6725,7 @@
       <w:r>
         <w:t>VirtualM</w:t>
       </w:r>
-      <w:bookmarkEnd w:id="7"/>
+      <w:bookmarkEnd w:id="8"/>
       <w:proofErr w:type="spellEnd"/>
     </w:p>
     <w:p/>
@@ -6523,7 +6844,7 @@
           <w:numId w:val="2"/>
         </w:numPr>
       </w:pPr>
-      <w:bookmarkStart w:id="8" w:name="_Toc127359767"/>
+      <w:bookmarkStart w:id="9" w:name="_Toc127368732"/>
       <w:r>
         <w:lastRenderedPageBreak/>
         <w:t>Mise à jour de la vue de création</w:t>
@@ -6531,7 +6852,7 @@
       <w:r>
         <w:t xml:space="preserve"> d’une VM</w:t>
       </w:r>
-      <w:bookmarkEnd w:id="8"/>
+      <w:bookmarkEnd w:id="9"/>
     </w:p>
     <w:p/>
     <w:p>
@@ -6986,6 +7307,7 @@
                               <w:t>"</w:t>
                             </w:r>
                             <w:proofErr w:type="spellStart"/>
+                            <w:proofErr w:type="gramStart"/>
                             <w:r>
                               <w:rPr>
                                 <w:rFonts w:ascii="Cascadia Mono" w:hAnsi="Cascadia Mono" w:cs="Cascadia Mono"/>
@@ -6997,6 +7319,7 @@
                               <w:t>Login,Password</w:t>
                             </w:r>
                             <w:proofErr w:type="spellEnd"/>
+                            <w:proofErr w:type="gramEnd"/>
                             <w:r>
                               <w:rPr>
                                 <w:rFonts w:ascii="Cascadia Mono" w:hAnsi="Cascadia Mono" w:cs="Cascadia Mono"/>
@@ -7134,6 +7457,7 @@
                               <w:t>(</w:t>
                             </w:r>
                             <w:proofErr w:type="spellStart"/>
+                            <w:proofErr w:type="gramStart"/>
                             <w:r>
                               <w:rPr>
                                 <w:rFonts w:ascii="Cascadia Mono" w:hAnsi="Cascadia Mono" w:cs="Cascadia Mono"/>
@@ -7156,6 +7480,7 @@
                               <w:t>(</w:t>
                             </w:r>
                             <w:proofErr w:type="spellStart"/>
+                            <w:proofErr w:type="gramEnd"/>
                             <w:r>
                               <w:rPr>
                                 <w:rFonts w:ascii="Cascadia Mono" w:hAnsi="Cascadia Mono" w:cs="Cascadia Mono"/>
@@ -7225,6 +7550,7 @@
                               <w:t>(</w:t>
                             </w:r>
                             <w:proofErr w:type="spellStart"/>
+                            <w:proofErr w:type="gramStart"/>
                             <w:r>
                               <w:rPr>
                                 <w:rFonts w:ascii="Cascadia Mono" w:hAnsi="Cascadia Mono" w:cs="Cascadia Mono"/>
@@ -7247,6 +7573,7 @@
                               <w:t>(</w:t>
                             </w:r>
                             <w:proofErr w:type="spellStart"/>
+                            <w:proofErr w:type="gramEnd"/>
                             <w:r>
                               <w:rPr>
                                 <w:rFonts w:ascii="Cascadia Mono" w:hAnsi="Cascadia Mono" w:cs="Cascadia Mono"/>
@@ -7316,6 +7643,7 @@
                               <w:t>(</w:t>
                             </w:r>
                             <w:proofErr w:type="spellStart"/>
+                            <w:proofErr w:type="gramStart"/>
                             <w:r>
                               <w:rPr>
                                 <w:rFonts w:ascii="Cascadia Mono" w:hAnsi="Cascadia Mono" w:cs="Cascadia Mono"/>
@@ -7338,6 +7666,7 @@
                               <w:t>(</w:t>
                             </w:r>
                             <w:proofErr w:type="spellStart"/>
+                            <w:proofErr w:type="gramEnd"/>
                             <w:r>
                               <w:rPr>
                                 <w:rFonts w:ascii="Cascadia Mono" w:hAnsi="Cascadia Mono" w:cs="Cascadia Mono"/>
@@ -7398,6 +7727,7 @@
                               </w:rPr>
                               <w:t xml:space="preserve">            </w:t>
                             </w:r>
+                            <w:proofErr w:type="gramStart"/>
                             <w:r>
                               <w:rPr>
                                 <w:rFonts w:ascii="Cascadia Mono" w:hAnsi="Cascadia Mono" w:cs="Cascadia Mono"/>
@@ -7407,6 +7737,7 @@
                               </w:rPr>
                               <w:t>if</w:t>
                             </w:r>
+                            <w:proofErr w:type="gramEnd"/>
                             <w:r>
                               <w:rPr>
                                 <w:rFonts w:ascii="Cascadia Mono" w:hAnsi="Cascadia Mono" w:cs="Cascadia Mono"/>
@@ -7754,6 +8085,7 @@
                               <w:t xml:space="preserve">                _</w:t>
                             </w:r>
                             <w:proofErr w:type="spellStart"/>
+                            <w:proofErr w:type="gramStart"/>
                             <w:r>
                               <w:rPr>
                                 <w:rFonts w:ascii="Cascadia Mono" w:hAnsi="Cascadia Mono" w:cs="Cascadia Mono"/>
@@ -7765,6 +8097,7 @@
                               <w:t>context.Add</w:t>
                             </w:r>
                             <w:proofErr w:type="spellEnd"/>
+                            <w:proofErr w:type="gramEnd"/>
                             <w:r>
                               <w:rPr>
                                 <w:rFonts w:ascii="Cascadia Mono" w:hAnsi="Cascadia Mono" w:cs="Cascadia Mono"/>
@@ -7843,6 +8176,7 @@
                               <w:t xml:space="preserve"> _</w:t>
                             </w:r>
                             <w:proofErr w:type="spellStart"/>
+                            <w:proofErr w:type="gramStart"/>
                             <w:r>
                               <w:rPr>
                                 <w:rFonts w:ascii="Cascadia Mono" w:hAnsi="Cascadia Mono" w:cs="Cascadia Mono"/>
@@ -7854,6 +8188,7 @@
                               <w:t>context.SaveChangesAsync</w:t>
                             </w:r>
                             <w:proofErr w:type="spellEnd"/>
+                            <w:proofErr w:type="gramEnd"/>
                             <w:r>
                               <w:rPr>
                                 <w:rFonts w:ascii="Cascadia Mono" w:hAnsi="Cascadia Mono" w:cs="Cascadia Mono"/>
@@ -7932,6 +8267,7 @@
                               <w:t>(</w:t>
                             </w:r>
                             <w:proofErr w:type="spellStart"/>
+                            <w:proofErr w:type="gramStart"/>
                             <w:r>
                               <w:rPr>
                                 <w:rFonts w:ascii="Cascadia Mono" w:hAnsi="Cascadia Mono" w:cs="Cascadia Mono"/>
@@ -7951,7 +8287,18 @@
                                 <w:szCs w:val="19"/>
                                 <w:lang w:val="en-US"/>
                               </w:rPr>
-                              <w:t>(Index));</w:t>
+                              <w:t>(</w:t>
+                            </w:r>
+                            <w:proofErr w:type="gramEnd"/>
+                            <w:r>
+                              <w:rPr>
+                                <w:rFonts w:ascii="Cascadia Mono" w:hAnsi="Cascadia Mono" w:cs="Cascadia Mono"/>
+                                <w:color w:val="000000"/>
+                                <w:sz w:val="19"/>
+                                <w:szCs w:val="19"/>
+                                <w:lang w:val="en-US"/>
+                              </w:rPr>
+                              <w:t>Index));</w:t>
                             </w:r>
                           </w:p>
                           <w:p>
@@ -8009,6 +8356,7 @@
                               </w:rPr>
                               <w:t xml:space="preserve">            </w:t>
                             </w:r>
+                            <w:proofErr w:type="gramStart"/>
                             <w:r>
                               <w:rPr>
                                 <w:rFonts w:ascii="Cascadia Mono" w:hAnsi="Cascadia Mono" w:cs="Cascadia Mono"/>
@@ -8018,6 +8366,7 @@
                               </w:rPr>
                               <w:t>return</w:t>
                             </w:r>
+                            <w:proofErr w:type="gramEnd"/>
                             <w:r>
                               <w:rPr>
                                 <w:rFonts w:ascii="Cascadia Mono" w:hAnsi="Cascadia Mono" w:cs="Cascadia Mono"/>
@@ -8294,6 +8643,7 @@
                         <w:t>"</w:t>
                       </w:r>
                       <w:proofErr w:type="spellStart"/>
+                      <w:proofErr w:type="gramStart"/>
                       <w:r>
                         <w:rPr>
                           <w:rFonts w:ascii="Cascadia Mono" w:hAnsi="Cascadia Mono" w:cs="Cascadia Mono"/>
@@ -8305,6 +8655,7 @@
                         <w:t>Login,Password</w:t>
                       </w:r>
                       <w:proofErr w:type="spellEnd"/>
+                      <w:proofErr w:type="gramEnd"/>
                       <w:r>
                         <w:rPr>
                           <w:rFonts w:ascii="Cascadia Mono" w:hAnsi="Cascadia Mono" w:cs="Cascadia Mono"/>
@@ -8442,6 +8793,7 @@
                         <w:t>(</w:t>
                       </w:r>
                       <w:proofErr w:type="spellStart"/>
+                      <w:proofErr w:type="gramStart"/>
                       <w:r>
                         <w:rPr>
                           <w:rFonts w:ascii="Cascadia Mono" w:hAnsi="Cascadia Mono" w:cs="Cascadia Mono"/>
@@ -8464,6 +8816,7 @@
                         <w:t>(</w:t>
                       </w:r>
                       <w:proofErr w:type="spellStart"/>
+                      <w:proofErr w:type="gramEnd"/>
                       <w:r>
                         <w:rPr>
                           <w:rFonts w:ascii="Cascadia Mono" w:hAnsi="Cascadia Mono" w:cs="Cascadia Mono"/>
@@ -8533,6 +8886,7 @@
                         <w:t>(</w:t>
                       </w:r>
                       <w:proofErr w:type="spellStart"/>
+                      <w:proofErr w:type="gramStart"/>
                       <w:r>
                         <w:rPr>
                           <w:rFonts w:ascii="Cascadia Mono" w:hAnsi="Cascadia Mono" w:cs="Cascadia Mono"/>
@@ -8555,6 +8909,7 @@
                         <w:t>(</w:t>
                       </w:r>
                       <w:proofErr w:type="spellStart"/>
+                      <w:proofErr w:type="gramEnd"/>
                       <w:r>
                         <w:rPr>
                           <w:rFonts w:ascii="Cascadia Mono" w:hAnsi="Cascadia Mono" w:cs="Cascadia Mono"/>
@@ -8624,6 +8979,7 @@
                         <w:t>(</w:t>
                       </w:r>
                       <w:proofErr w:type="spellStart"/>
+                      <w:proofErr w:type="gramStart"/>
                       <w:r>
                         <w:rPr>
                           <w:rFonts w:ascii="Cascadia Mono" w:hAnsi="Cascadia Mono" w:cs="Cascadia Mono"/>
@@ -8646,6 +9002,7 @@
                         <w:t>(</w:t>
                       </w:r>
                       <w:proofErr w:type="spellStart"/>
+                      <w:proofErr w:type="gramEnd"/>
                       <w:r>
                         <w:rPr>
                           <w:rFonts w:ascii="Cascadia Mono" w:hAnsi="Cascadia Mono" w:cs="Cascadia Mono"/>
@@ -8706,6 +9063,7 @@
                         </w:rPr>
                         <w:t xml:space="preserve">            </w:t>
                       </w:r>
+                      <w:proofErr w:type="gramStart"/>
                       <w:r>
                         <w:rPr>
                           <w:rFonts w:ascii="Cascadia Mono" w:hAnsi="Cascadia Mono" w:cs="Cascadia Mono"/>
@@ -8715,6 +9073,7 @@
                         </w:rPr>
                         <w:t>if</w:t>
                       </w:r>
+                      <w:proofErr w:type="gramEnd"/>
                       <w:r>
                         <w:rPr>
                           <w:rFonts w:ascii="Cascadia Mono" w:hAnsi="Cascadia Mono" w:cs="Cascadia Mono"/>
@@ -9062,6 +9421,7 @@
                         <w:t xml:space="preserve">                _</w:t>
                       </w:r>
                       <w:proofErr w:type="spellStart"/>
+                      <w:proofErr w:type="gramStart"/>
                       <w:r>
                         <w:rPr>
                           <w:rFonts w:ascii="Cascadia Mono" w:hAnsi="Cascadia Mono" w:cs="Cascadia Mono"/>
@@ -9073,6 +9433,7 @@
                         <w:t>context.Add</w:t>
                       </w:r>
                       <w:proofErr w:type="spellEnd"/>
+                      <w:proofErr w:type="gramEnd"/>
                       <w:r>
                         <w:rPr>
                           <w:rFonts w:ascii="Cascadia Mono" w:hAnsi="Cascadia Mono" w:cs="Cascadia Mono"/>
@@ -9151,6 +9512,7 @@
                         <w:t xml:space="preserve"> _</w:t>
                       </w:r>
                       <w:proofErr w:type="spellStart"/>
+                      <w:proofErr w:type="gramStart"/>
                       <w:r>
                         <w:rPr>
                           <w:rFonts w:ascii="Cascadia Mono" w:hAnsi="Cascadia Mono" w:cs="Cascadia Mono"/>
@@ -9162,6 +9524,7 @@
                         <w:t>context.SaveChangesAsync</w:t>
                       </w:r>
                       <w:proofErr w:type="spellEnd"/>
+                      <w:proofErr w:type="gramEnd"/>
                       <w:r>
                         <w:rPr>
                           <w:rFonts w:ascii="Cascadia Mono" w:hAnsi="Cascadia Mono" w:cs="Cascadia Mono"/>
@@ -9240,6 +9603,7 @@
                         <w:t>(</w:t>
                       </w:r>
                       <w:proofErr w:type="spellStart"/>
+                      <w:proofErr w:type="gramStart"/>
                       <w:r>
                         <w:rPr>
                           <w:rFonts w:ascii="Cascadia Mono" w:hAnsi="Cascadia Mono" w:cs="Cascadia Mono"/>
@@ -9259,7 +9623,18 @@
                           <w:szCs w:val="19"/>
                           <w:lang w:val="en-US"/>
                         </w:rPr>
-                        <w:t>(Index));</w:t>
+                        <w:t>(</w:t>
+                      </w:r>
+                      <w:proofErr w:type="gramEnd"/>
+                      <w:r>
+                        <w:rPr>
+                          <w:rFonts w:ascii="Cascadia Mono" w:hAnsi="Cascadia Mono" w:cs="Cascadia Mono"/>
+                          <w:color w:val="000000"/>
+                          <w:sz w:val="19"/>
+                          <w:szCs w:val="19"/>
+                          <w:lang w:val="en-US"/>
+                        </w:rPr>
+                        <w:t>Index));</w:t>
                       </w:r>
                     </w:p>
                     <w:p>
@@ -9317,6 +9692,7 @@
                         </w:rPr>
                         <w:t xml:space="preserve">            </w:t>
                       </w:r>
+                      <w:proofErr w:type="gramStart"/>
                       <w:r>
                         <w:rPr>
                           <w:rFonts w:ascii="Cascadia Mono" w:hAnsi="Cascadia Mono" w:cs="Cascadia Mono"/>
@@ -9326,6 +9702,7 @@
                         </w:rPr>
                         <w:t>return</w:t>
                       </w:r>
+                      <w:proofErr w:type="gramEnd"/>
                       <w:r>
                         <w:rPr>
                           <w:rFonts w:ascii="Cascadia Mono" w:hAnsi="Cascadia Mono" w:cs="Cascadia Mono"/>
@@ -9412,7 +9789,7 @@
           <w:numId w:val="2"/>
         </w:numPr>
       </w:pPr>
-      <w:bookmarkStart w:id="9" w:name="_Toc127359768"/>
+      <w:bookmarkStart w:id="10" w:name="_Toc127368733"/>
       <w:r>
         <w:lastRenderedPageBreak/>
         <w:t xml:space="preserve">Création d’un </w:t>
@@ -9425,7 +9802,7 @@
       <w:r>
         <w:t xml:space="preserve"> pour l’utilisateur connecté</w:t>
       </w:r>
-      <w:bookmarkEnd w:id="9"/>
+      <w:bookmarkEnd w:id="10"/>
     </w:p>
     <w:p/>
     <w:p>
@@ -9561,6 +9938,7 @@
                               <w:t xml:space="preserve"> </w:t>
                             </w:r>
                             <w:proofErr w:type="spellStart"/>
+                            <w:proofErr w:type="gramStart"/>
                             <w:r>
                               <w:rPr>
                                 <w:rFonts w:ascii="Cascadia Mono" w:hAnsi="Cascadia Mono" w:cs="Cascadia Mono"/>
@@ -9580,7 +9958,18 @@
                                 <w:szCs w:val="19"/>
                                 <w:lang w:val="en-US"/>
                               </w:rPr>
-                              <w:t>()</w:t>
+                              <w:t>(</w:t>
+                            </w:r>
+                            <w:proofErr w:type="gramEnd"/>
+                            <w:r>
+                              <w:rPr>
+                                <w:rFonts w:ascii="Cascadia Mono" w:hAnsi="Cascadia Mono" w:cs="Cascadia Mono"/>
+                                <w:color w:val="000000"/>
+                                <w:sz w:val="19"/>
+                                <w:szCs w:val="19"/>
+                                <w:lang w:val="en-US"/>
+                              </w:rPr>
+                              <w:t>)</w:t>
                             </w:r>
                           </w:p>
                           <w:p>
@@ -9653,6 +10042,7 @@
                               <w:t xml:space="preserve"> user = </w:t>
                             </w:r>
                             <w:proofErr w:type="spellStart"/>
+                            <w:proofErr w:type="gramStart"/>
                             <w:r>
                               <w:rPr>
                                 <w:rFonts w:ascii="Cascadia Mono" w:hAnsi="Cascadia Mono" w:cs="Cascadia Mono"/>
@@ -9674,6 +10064,7 @@
                               <w:t>.Empty</w:t>
                             </w:r>
                             <w:proofErr w:type="spellEnd"/>
+                            <w:proofErr w:type="gramEnd"/>
                             <w:r>
                               <w:rPr>
                                 <w:rFonts w:ascii="Cascadia Mono" w:hAnsi="Cascadia Mono" w:cs="Cascadia Mono"/>
@@ -9730,6 +10121,7 @@
                               <w:t xml:space="preserve"> (</w:t>
                             </w:r>
                             <w:proofErr w:type="spellStart"/>
+                            <w:proofErr w:type="gramStart"/>
                             <w:r>
                               <w:rPr>
                                 <w:rFonts w:ascii="Cascadia Mono" w:hAnsi="Cascadia Mono" w:cs="Cascadia Mono"/>
@@ -9741,6 +10133,7 @@
                               <w:t>HttpContext.User.Identity</w:t>
                             </w:r>
                             <w:proofErr w:type="spellEnd"/>
+                            <w:proofErr w:type="gramEnd"/>
                             <w:r>
                               <w:rPr>
                                 <w:rFonts w:ascii="Cascadia Mono" w:hAnsi="Cascadia Mono" w:cs="Cascadia Mono"/>
@@ -9796,6 +10189,7 @@
                               <w:t xml:space="preserve">                </w:t>
                             </w:r>
                             <w:proofErr w:type="spellStart"/>
+                            <w:proofErr w:type="gramStart"/>
                             <w:r>
                               <w:rPr>
                                 <w:rFonts w:ascii="Cascadia Mono" w:hAnsi="Cascadia Mono" w:cs="Cascadia Mono"/>
@@ -9806,6 +10200,7 @@
                               <w:t>HttpContext.User.Identity.Name</w:t>
                             </w:r>
                             <w:proofErr w:type="spellEnd"/>
+                            <w:proofErr w:type="gramEnd"/>
                             <w:r>
                               <w:rPr>
                                 <w:rFonts w:ascii="Cascadia Mono" w:hAnsi="Cascadia Mono" w:cs="Cascadia Mono"/>
@@ -9879,7 +10274,27 @@
                                 <w:sz w:val="19"/>
                                 <w:szCs w:val="19"/>
                               </w:rPr>
-                              <w:t xml:space="preserve">                user = </w:t>
+                              <w:t xml:space="preserve">                </w:t>
+                            </w:r>
+                            <w:proofErr w:type="gramStart"/>
+                            <w:r>
+                              <w:rPr>
+                                <w:rFonts w:ascii="Cascadia Mono" w:hAnsi="Cascadia Mono" w:cs="Cascadia Mono"/>
+                                <w:color w:val="000000"/>
+                                <w:sz w:val="19"/>
+                                <w:szCs w:val="19"/>
+                              </w:rPr>
+                              <w:t>user</w:t>
+                            </w:r>
+                            <w:proofErr w:type="gramEnd"/>
+                            <w:r>
+                              <w:rPr>
+                                <w:rFonts w:ascii="Cascadia Mono" w:hAnsi="Cascadia Mono" w:cs="Cascadia Mono"/>
+                                <w:color w:val="000000"/>
+                                <w:sz w:val="19"/>
+                                <w:szCs w:val="19"/>
+                              </w:rPr>
+                              <w:t xml:space="preserve"> = </w:t>
                             </w:r>
                             <w:proofErr w:type="spellStart"/>
                             <w:r>
@@ -9936,6 +10351,7 @@
                               <w:t xml:space="preserve">user = </w:t>
                             </w:r>
                             <w:proofErr w:type="spellStart"/>
+                            <w:proofErr w:type="gramStart"/>
                             <w:r>
                               <w:rPr>
                                 <w:rFonts w:ascii="Cascadia Mono" w:hAnsi="Cascadia Mono" w:cs="Cascadia Mono"/>
@@ -9947,6 +10363,7 @@
                               <w:t>user.Split</w:t>
                             </w:r>
                             <w:proofErr w:type="spellEnd"/>
+                            <w:proofErr w:type="gramEnd"/>
                             <w:r>
                               <w:rPr>
                                 <w:rFonts w:ascii="Cascadia Mono" w:hAnsi="Cascadia Mono" w:cs="Cascadia Mono"/>
@@ -10184,6 +10601,7 @@
                         <w:t xml:space="preserve"> </w:t>
                       </w:r>
                       <w:proofErr w:type="spellStart"/>
+                      <w:proofErr w:type="gramStart"/>
                       <w:r>
                         <w:rPr>
                           <w:rFonts w:ascii="Cascadia Mono" w:hAnsi="Cascadia Mono" w:cs="Cascadia Mono"/>
@@ -10203,7 +10621,18 @@
                           <w:szCs w:val="19"/>
                           <w:lang w:val="en-US"/>
                         </w:rPr>
-                        <w:t>()</w:t>
+                        <w:t>(</w:t>
+                      </w:r>
+                      <w:proofErr w:type="gramEnd"/>
+                      <w:r>
+                        <w:rPr>
+                          <w:rFonts w:ascii="Cascadia Mono" w:hAnsi="Cascadia Mono" w:cs="Cascadia Mono"/>
+                          <w:color w:val="000000"/>
+                          <w:sz w:val="19"/>
+                          <w:szCs w:val="19"/>
+                          <w:lang w:val="en-US"/>
+                        </w:rPr>
+                        <w:t>)</w:t>
                       </w:r>
                     </w:p>
                     <w:p>
@@ -10276,6 +10705,7 @@
                         <w:t xml:space="preserve"> user = </w:t>
                       </w:r>
                       <w:proofErr w:type="spellStart"/>
+                      <w:proofErr w:type="gramStart"/>
                       <w:r>
                         <w:rPr>
                           <w:rFonts w:ascii="Cascadia Mono" w:hAnsi="Cascadia Mono" w:cs="Cascadia Mono"/>
@@ -10297,6 +10727,7 @@
                         <w:t>.Empty</w:t>
                       </w:r>
                       <w:proofErr w:type="spellEnd"/>
+                      <w:proofErr w:type="gramEnd"/>
                       <w:r>
                         <w:rPr>
                           <w:rFonts w:ascii="Cascadia Mono" w:hAnsi="Cascadia Mono" w:cs="Cascadia Mono"/>
@@ -10353,6 +10784,7 @@
                         <w:t xml:space="preserve"> (</w:t>
                       </w:r>
                       <w:proofErr w:type="spellStart"/>
+                      <w:proofErr w:type="gramStart"/>
                       <w:r>
                         <w:rPr>
                           <w:rFonts w:ascii="Cascadia Mono" w:hAnsi="Cascadia Mono" w:cs="Cascadia Mono"/>
@@ -10364,6 +10796,7 @@
                         <w:t>HttpContext.User.Identity</w:t>
                       </w:r>
                       <w:proofErr w:type="spellEnd"/>
+                      <w:proofErr w:type="gramEnd"/>
                       <w:r>
                         <w:rPr>
                           <w:rFonts w:ascii="Cascadia Mono" w:hAnsi="Cascadia Mono" w:cs="Cascadia Mono"/>
@@ -10419,6 +10852,7 @@
                         <w:t xml:space="preserve">                </w:t>
                       </w:r>
                       <w:proofErr w:type="spellStart"/>
+                      <w:proofErr w:type="gramStart"/>
                       <w:r>
                         <w:rPr>
                           <w:rFonts w:ascii="Cascadia Mono" w:hAnsi="Cascadia Mono" w:cs="Cascadia Mono"/>
@@ -10429,6 +10863,7 @@
                         <w:t>HttpContext.User.Identity.Name</w:t>
                       </w:r>
                       <w:proofErr w:type="spellEnd"/>
+                      <w:proofErr w:type="gramEnd"/>
                       <w:r>
                         <w:rPr>
                           <w:rFonts w:ascii="Cascadia Mono" w:hAnsi="Cascadia Mono" w:cs="Cascadia Mono"/>
@@ -10502,7 +10937,27 @@
                           <w:sz w:val="19"/>
                           <w:szCs w:val="19"/>
                         </w:rPr>
-                        <w:t xml:space="preserve">                user = </w:t>
+                        <w:t xml:space="preserve">                </w:t>
+                      </w:r>
+                      <w:proofErr w:type="gramStart"/>
+                      <w:r>
+                        <w:rPr>
+                          <w:rFonts w:ascii="Cascadia Mono" w:hAnsi="Cascadia Mono" w:cs="Cascadia Mono"/>
+                          <w:color w:val="000000"/>
+                          <w:sz w:val="19"/>
+                          <w:szCs w:val="19"/>
+                        </w:rPr>
+                        <w:t>user</w:t>
+                      </w:r>
+                      <w:proofErr w:type="gramEnd"/>
+                      <w:r>
+                        <w:rPr>
+                          <w:rFonts w:ascii="Cascadia Mono" w:hAnsi="Cascadia Mono" w:cs="Cascadia Mono"/>
+                          <w:color w:val="000000"/>
+                          <w:sz w:val="19"/>
+                          <w:szCs w:val="19"/>
+                        </w:rPr>
+                        <w:t xml:space="preserve"> = </w:t>
                       </w:r>
                       <w:proofErr w:type="spellStart"/>
                       <w:r>
@@ -10559,6 +11014,7 @@
                         <w:t xml:space="preserve">user = </w:t>
                       </w:r>
                       <w:proofErr w:type="spellStart"/>
+                      <w:proofErr w:type="gramStart"/>
                       <w:r>
                         <w:rPr>
                           <w:rFonts w:ascii="Cascadia Mono" w:hAnsi="Cascadia Mono" w:cs="Cascadia Mono"/>
@@ -10570,6 +11026,7 @@
                         <w:t>user.Split</w:t>
                       </w:r>
                       <w:proofErr w:type="spellEnd"/>
+                      <w:proofErr w:type="gramEnd"/>
                       <w:r>
                         <w:rPr>
                           <w:rFonts w:ascii="Cascadia Mono" w:hAnsi="Cascadia Mono" w:cs="Cascadia Mono"/>
@@ -10776,6 +11233,7 @@
           <w:lang w:val="en-US"/>
         </w:rPr>
       </w:pPr>
+      <w:bookmarkStart w:id="11" w:name="_Toc127368734"/>
       <w:r>
         <w:rPr>
           <w:lang w:val="en-US"/>
@@ -10783,6 +11241,7 @@
         <w:lastRenderedPageBreak/>
         <w:t>Appels Azure</w:t>
       </w:r>
+      <w:bookmarkEnd w:id="11"/>
     </w:p>
     <w:p>
       <w:pPr>
@@ -10958,6 +11417,7 @@
         <w:t>« </w:t>
       </w:r>
       <w:proofErr w:type="spellStart"/>
+      <w:proofErr w:type="gramStart"/>
       <w:r>
         <w:rPr>
           <w:lang w:val="en-US"/>
@@ -10965,6 +11425,7 @@
         <w:t>Azure.ResourceManager.Network</w:t>
       </w:r>
       <w:proofErr w:type="spellEnd"/>
+      <w:proofErr w:type="gramEnd"/>
       <w:r>
         <w:rPr>
           <w:lang w:val="en-US"/>
@@ -10992,6 +11453,7 @@
         <w:t>« </w:t>
       </w:r>
       <w:proofErr w:type="spellStart"/>
+      <w:proofErr w:type="gramStart"/>
       <w:r>
         <w:rPr>
           <w:lang w:val="en-US"/>
@@ -10999,6 +11461,7 @@
         <w:t>Azure.ResourceManager.Compute</w:t>
       </w:r>
       <w:proofErr w:type="spellEnd"/>
+      <w:proofErr w:type="gramEnd"/>
       <w:r>
         <w:rPr>
           <w:lang w:val="en-US"/>
@@ -11060,17 +11523,6 @@
             </a:graphic>
           </wp:inline>
         </w:drawing>
-      </w:r>
-    </w:p>
-    <w:p>
-      <w:pPr>
-        <w:tabs>
-          <w:tab w:val="left" w:pos="2320"/>
-        </w:tabs>
-      </w:pPr>
-      <w:r>
-        <w:lastRenderedPageBreak/>
-        <w:tab/>
       </w:r>
     </w:p>
     <w:sectPr>

</xml_diff>